<commit_message>
bug fixes in printing and name display on history
</commit_message>
<xml_diff>
--- a/assets/templates/conduct.docx
+++ b/assets/templates/conduct.docx
@@ -712,9 +712,11 @@
         </w:rPr>
         <w:t xml:space="preserve"> </w:t>
       </w:r>
+      <w:proofErr w:type="spellStart"/>
       <w:r>
         <w:t>Labour</w:t>
       </w:r>
+      <w:proofErr w:type="spellEnd"/>
       <w:r>
         <w:rPr>
           <w:spacing w:val="-14"/>
@@ -1238,6 +1240,7 @@
         </w:rPr>
         <w:t xml:space="preserve"> </w:t>
       </w:r>
+      <w:proofErr w:type="gramStart"/>
       <w:r>
         <w:rPr>
           <w:sz w:val="20"/>
@@ -1283,6 +1286,7 @@
         </w:rPr>
         <w:t>times</w:t>
       </w:r>
+      <w:proofErr w:type="gramEnd"/>
       <w:r>
         <w:rPr>
           <w:spacing w:val="-11"/>
@@ -1651,12 +1655,14 @@
         </w:rPr>
         <w:t xml:space="preserve"> </w:t>
       </w:r>
+      <w:proofErr w:type="spellStart"/>
       <w:r>
         <w:rPr>
           <w:sz w:val="20"/>
         </w:rPr>
         <w:t>Labour</w:t>
       </w:r>
+      <w:proofErr w:type="spellEnd"/>
       <w:r>
         <w:rPr>
           <w:spacing w:val="-14"/>
@@ -2233,12 +2239,14 @@
         </w:rPr>
         <w:t xml:space="preserve"> </w:t>
       </w:r>
+      <w:proofErr w:type="gramStart"/>
       <w:r>
         <w:rPr>
           <w:sz w:val="20"/>
         </w:rPr>
         <w:t>representative</w:t>
       </w:r>
+      <w:proofErr w:type="gramEnd"/>
     </w:p>
     <w:p>
       <w:pPr>
@@ -2506,8 +2514,16 @@
         <w:rPr>
           <w:sz w:val="20"/>
         </w:rPr>
-        <w:t>by the immigration representative</w:t>
-      </w:r>
+        <w:t xml:space="preserve">by the immigration </w:t>
+      </w:r>
+      <w:proofErr w:type="gramStart"/>
+      <w:r>
+        <w:rPr>
+          <w:sz w:val="20"/>
+        </w:rPr>
+        <w:t>representative</w:t>
+      </w:r>
+      <w:proofErr w:type="gramEnd"/>
     </w:p>
     <w:p>
       <w:pPr>
@@ -2789,8 +2805,16 @@
         <w:rPr>
           <w:sz w:val="20"/>
         </w:rPr>
-        <w:t>to the client</w:t>
-      </w:r>
+        <w:t xml:space="preserve">to the </w:t>
+      </w:r>
+      <w:proofErr w:type="gramStart"/>
+      <w:r>
+        <w:rPr>
+          <w:sz w:val="20"/>
+        </w:rPr>
+        <w:t>client</w:t>
+      </w:r>
+      <w:proofErr w:type="gramEnd"/>
     </w:p>
     <w:p>
       <w:pPr>
@@ -3085,8 +3109,16 @@
         <w:rPr>
           <w:sz w:val="20"/>
         </w:rPr>
-        <w:t>or undue delay</w:t>
-      </w:r>
+        <w:t xml:space="preserve">or undue </w:t>
+      </w:r>
+      <w:proofErr w:type="gramStart"/>
+      <w:r>
+        <w:rPr>
+          <w:sz w:val="20"/>
+        </w:rPr>
+        <w:t>delay</w:t>
+      </w:r>
+      <w:proofErr w:type="gramEnd"/>
     </w:p>
     <w:p>
       <w:pPr>
@@ -3608,12 +3640,14 @@
         </w:rPr>
         <w:t xml:space="preserve"> </w:t>
       </w:r>
+      <w:proofErr w:type="gramStart"/>
       <w:r>
         <w:rPr>
           <w:sz w:val="20"/>
         </w:rPr>
         <w:t>information</w:t>
       </w:r>
+      <w:proofErr w:type="gramEnd"/>
     </w:p>
     <w:p>
       <w:pPr>
@@ -4019,6 +4053,7 @@
         </w:rPr>
         <w:t xml:space="preserve"> </w:t>
       </w:r>
+      <w:proofErr w:type="gramStart"/>
       <w:r>
         <w:rPr>
           <w:spacing w:val="-2"/>
@@ -4026,6 +4061,7 @@
         </w:rPr>
         <w:t>activity</w:t>
       </w:r>
+      <w:proofErr w:type="gramEnd"/>
     </w:p>
     <w:p>
       <w:pPr>
@@ -4359,8 +4395,16 @@
         <w:rPr>
           <w:sz w:val="20"/>
         </w:rPr>
-        <w:t>to do so by the Manitoba Provincial Nominee Program or by law</w:t>
-      </w:r>
+        <w:t xml:space="preserve">to do so by the Manitoba Provincial Nominee Program or by </w:t>
+      </w:r>
+      <w:proofErr w:type="gramStart"/>
+      <w:r>
+        <w:rPr>
+          <w:sz w:val="20"/>
+        </w:rPr>
+        <w:t>law</w:t>
+      </w:r>
+      <w:proofErr w:type="gramEnd"/>
     </w:p>
     <w:p>
       <w:pPr>
@@ -5015,8 +5059,16 @@
         <w:rPr>
           <w:sz w:val="20"/>
         </w:rPr>
-        <w:t>or competence as an immigration representative</w:t>
-      </w:r>
+        <w:t xml:space="preserve">or competence as an immigration </w:t>
+      </w:r>
+      <w:proofErr w:type="gramStart"/>
+      <w:r>
+        <w:rPr>
+          <w:sz w:val="20"/>
+        </w:rPr>
+        <w:t>representative</w:t>
+      </w:r>
+      <w:proofErr w:type="gramEnd"/>
     </w:p>
     <w:p>
       <w:pPr>
@@ -5592,8 +5644,16 @@
         <w:rPr>
           <w:sz w:val="20"/>
         </w:rPr>
-        <w:t>this bona fide intent</w:t>
-      </w:r>
+        <w:t xml:space="preserve">this bona fide </w:t>
+      </w:r>
+      <w:proofErr w:type="gramStart"/>
+      <w:r>
+        <w:rPr>
+          <w:sz w:val="20"/>
+        </w:rPr>
+        <w:t>intent</w:t>
+      </w:r>
+      <w:proofErr w:type="gramEnd"/>
     </w:p>
     <w:p>
       <w:pPr>
@@ -5806,11 +5866,19 @@
         </w:rPr>
         <w:t xml:space="preserve"> </w:t>
       </w:r>
-      <w:r>
-        <w:rPr>
-          <w:sz w:val="20"/>
-        </w:rPr>
-        <w:t>exaggerations or innuendo</w:t>
+      <w:proofErr w:type="gramStart"/>
+      <w:r>
+        <w:rPr>
+          <w:sz w:val="20"/>
+        </w:rPr>
+        <w:t>exaggerations</w:t>
+      </w:r>
+      <w:proofErr w:type="gramEnd"/>
+      <w:r>
+        <w:rPr>
+          <w:sz w:val="20"/>
+        </w:rPr>
+        <w:t xml:space="preserve"> or innuendo</w:t>
       </w:r>
       <w:r>
         <w:rPr>
@@ -6053,12 +6121,14 @@
         </w:rPr>
         <w:t xml:space="preserve"> </w:t>
       </w:r>
+      <w:proofErr w:type="gramStart"/>
       <w:r>
         <w:rPr>
           <w:sz w:val="20"/>
         </w:rPr>
         <w:t>Therefore</w:t>
       </w:r>
+      <w:proofErr w:type="gramEnd"/>
       <w:r>
         <w:rPr>
           <w:spacing w:val="-8"/>
@@ -6711,6 +6781,7 @@
         </w:rPr>
         <w:t xml:space="preserve"> </w:t>
       </w:r>
+      <w:proofErr w:type="gramStart"/>
       <w:r>
         <w:rPr>
           <w:spacing w:val="-2"/>
@@ -6718,6 +6789,7 @@
         </w:rPr>
         <w:t>reasonable</w:t>
       </w:r>
+      <w:proofErr w:type="gramEnd"/>
     </w:p>
     <w:p>
       <w:pPr>
@@ -6856,7 +6928,14 @@
       </w:r>
       <w:r>
         <w:tab/>
-        <w:t>Name of firm organization (if applicable)</w:t>
+      </w:r>
+      <w:proofErr w:type="spellStart"/>
+      <w:r>
+        <w:t>Name</w:t>
+      </w:r>
+      <w:proofErr w:type="spellEnd"/>
+      <w:r>
+        <w:t xml:space="preserve"> of firm organization (if applicable)</w:t>
       </w:r>
     </w:p>
     <w:p>
@@ -7046,7 +7125,15 @@
         <w:t xml:space="preserve"> </w:t>
       </w:r>
       <w:r>
-        <w:t>I acknowledge that I will comply with the code in providing assistance to the Manitoba Provincial Nominee Program applicant named below.</w:t>
+        <w:t xml:space="preserve">I acknowledge that I will comply with the code in </w:t>
+      </w:r>
+      <w:proofErr w:type="gramStart"/>
+      <w:r>
+        <w:t>providing assistance to</w:t>
+      </w:r>
+      <w:proofErr w:type="gramEnd"/>
+      <w:r>
+        <w:t xml:space="preserve"> the Manitoba Provincial Nominee Program applicant named below.</w:t>
       </w:r>
     </w:p>
     <w:p>
@@ -7097,9 +7184,6 @@
         <w:t>name:</w:t>
       </w:r>
       <w:r>
-        <w:rPr>
-          <w:spacing w:val="-4"/>
-        </w:rPr>
         <w:t xml:space="preserve"> </w:t>
       </w:r>
       <w:r>
@@ -7109,25 +7193,7 @@
           <w:spacing w:val="-4"/>
           <w:u w:val="single"/>
         </w:rPr>
-        <w:t>[CLIENT</w:t>
-      </w:r>
-      <w:r>
-        <w:rPr>
-          <w:b/>
-          <w:bCs/>
-          <w:spacing w:val="-4"/>
-          <w:u w:val="single"/>
-        </w:rPr>
-        <w:t>1</w:t>
-      </w:r>
-      <w:r>
-        <w:rPr>
-          <w:b/>
-          <w:bCs/>
-          <w:spacing w:val="-4"/>
-          <w:u w:val="single"/>
-        </w:rPr>
-        <w:t>]</w:t>
+        <w:t>[CLIENT1]</w:t>
       </w:r>
       <w:r>
         <w:rPr>
@@ -7343,7 +7409,7 @@
           </mc:Choice>
           <mc:Fallback>
             <w:pict>
-              <v:shape w14:anchorId="36DD5F1A" id="Graphic 6" o:spid="_x0000_s1026" style="position:absolute;margin-left:42.6pt;margin-top:17.65pt;width:516pt;height:.6pt;z-index:-15728128;visibility:visible;mso-wrap-style:square;mso-wrap-distance-left:0;mso-wrap-distance-top:0;mso-wrap-distance-right:0;mso-wrap-distance-bottom:0;mso-position-horizontal:absolute;mso-position-horizontal-relative:page;mso-position-vertical:absolute;mso-position-vertical-relative:text;v-text-anchor:top" coordsize="6553200,7620" o:gfxdata="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" path="m6552946,l,,,7620r6552946,l6552946,xe" fillcolor="black" stroked="f">
+              <v:shape w14:anchorId="540FD319" id="Graphic 6" o:spid="_x0000_s1026" style="position:absolute;margin-left:42.6pt;margin-top:17.65pt;width:516pt;height:.6pt;z-index:-15728128;visibility:visible;mso-wrap-style:square;mso-wrap-distance-left:0;mso-wrap-distance-top:0;mso-wrap-distance-right:0;mso-wrap-distance-bottom:0;mso-position-horizontal:absolute;mso-position-horizontal-relative:page;mso-position-vertical:absolute;mso-position-vertical-relative:text;v-text-anchor:top" coordsize="6553200,7620" o:gfxdata="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" path="m6552946,l,,,7620r6552946,l6552946,xe" fillcolor="black" stroked="f">
                 <v:path arrowok="t"/>
                 <w10:wrap type="topAndBottom" anchorx="page"/>
               </v:shape>
@@ -7429,7 +7495,7 @@
           </mc:Choice>
           <mc:Fallback>
             <w:pict>
-              <v:shape w14:anchorId="6A25CA1E" id="Graphic 7" o:spid="_x0000_s1026" style="position:absolute;margin-left:42.6pt;margin-top:37.45pt;width:516pt;height:.6pt;z-index:-15727616;visibility:visible;mso-wrap-style:square;mso-wrap-distance-left:0;mso-wrap-distance-top:0;mso-wrap-distance-right:0;mso-wrap-distance-bottom:0;mso-position-horizontal:absolute;mso-position-horizontal-relative:page;mso-position-vertical:absolute;mso-position-vertical-relative:text;v-text-anchor:top" coordsize="6553200,7620" o:gfxdata="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" path="m6552946,l,,,7620r6552946,l6552946,xe" fillcolor="black" stroked="f">
+              <v:shape w14:anchorId="68C056E6" id="Graphic 7" o:spid="_x0000_s1026" style="position:absolute;margin-left:42.6pt;margin-top:37.45pt;width:516pt;height:.6pt;z-index:-15727616;visibility:visible;mso-wrap-style:square;mso-wrap-distance-left:0;mso-wrap-distance-top:0;mso-wrap-distance-right:0;mso-wrap-distance-bottom:0;mso-position-horizontal:absolute;mso-position-horizontal-relative:page;mso-position-vertical:absolute;mso-position-vertical-relative:text;v-text-anchor:top" coordsize="6553200,7620" o:gfxdata="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" path="m6552946,l,,,7620r6552946,l6552946,xe" fillcolor="black" stroked="f">
                 <v:path arrowok="t"/>
                 <w10:wrap type="topAndBottom" anchorx="page"/>
               </v:shape>
@@ -7681,7 +7747,7 @@
           </mc:Choice>
           <mc:Fallback>
             <w:pict>
-              <v:shape w14:anchorId="34171ECB" id="Graphic 8" o:spid="_x0000_s1026" style="position:absolute;margin-left:42.6pt;margin-top:17.7pt;width:517.55pt;height:.6pt;z-index:-15727104;visibility:visible;mso-wrap-style:square;mso-wrap-distance-left:0;mso-wrap-distance-top:0;mso-wrap-distance-right:0;mso-wrap-distance-bottom:0;mso-position-horizontal:absolute;mso-position-horizontal-relative:page;mso-position-vertical:absolute;mso-position-vertical-relative:text;v-text-anchor:top" coordsize="6572884,7620" o:gfxdata="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" path="m6572758,l,,,7620r6572758,l6572758,xe" fillcolor="black" stroked="f">
+              <v:shape w14:anchorId="75CD0C8D" id="Graphic 8" o:spid="_x0000_s1026" style="position:absolute;margin-left:42.6pt;margin-top:17.7pt;width:517.55pt;height:.6pt;z-index:-15727104;visibility:visible;mso-wrap-style:square;mso-wrap-distance-left:0;mso-wrap-distance-top:0;mso-wrap-distance-right:0;mso-wrap-distance-bottom:0;mso-position-horizontal:absolute;mso-position-horizontal-relative:page;mso-position-vertical:absolute;mso-position-vertical-relative:text;v-text-anchor:top" coordsize="6572884,7620" o:gfxdata="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" path="m6572758,l,,,7620r6572758,l6572758,xe" fillcolor="black" stroked="f">
                 <v:path arrowok="t"/>
                 <w10:wrap type="topAndBottom" anchorx="page"/>
               </v:shape>
@@ -7767,7 +7833,7 @@
           </mc:Choice>
           <mc:Fallback>
             <w:pict>
-              <v:shape w14:anchorId="4CC239E5" id="Graphic 9" o:spid="_x0000_s1026" style="position:absolute;margin-left:42.6pt;margin-top:37.35pt;width:517.55pt;height:.6pt;z-index:-15726592;visibility:visible;mso-wrap-style:square;mso-wrap-distance-left:0;mso-wrap-distance-top:0;mso-wrap-distance-right:0;mso-wrap-distance-bottom:0;mso-position-horizontal:absolute;mso-position-horizontal-relative:page;mso-position-vertical:absolute;mso-position-vertical-relative:text;v-text-anchor:top" coordsize="6572884,7620" o:gfxdata="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" path="m6572758,l,,,7620r6572758,l6572758,xe" fillcolor="black" stroked="f">
+              <v:shape w14:anchorId="7A5CCEB6" id="Graphic 9" o:spid="_x0000_s1026" style="position:absolute;margin-left:42.6pt;margin-top:37.35pt;width:517.55pt;height:.6pt;z-index:-15726592;visibility:visible;mso-wrap-style:square;mso-wrap-distance-left:0;mso-wrap-distance-top:0;mso-wrap-distance-right:0;mso-wrap-distance-bottom:0;mso-position-horizontal:absolute;mso-position-horizontal-relative:page;mso-position-vertical:absolute;mso-position-vertical-relative:text;v-text-anchor:top" coordsize="6572884,7620" o:gfxdata="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" path="m6572758,l,,,7620r6572758,l6572758,xe" fillcolor="black" stroked="f">
                 <v:path arrowok="t"/>
                 <w10:wrap type="topAndBottom" anchorx="page"/>
               </v:shape>
@@ -7853,7 +7919,7 @@
           </mc:Choice>
           <mc:Fallback>
             <w:pict>
-              <v:shape w14:anchorId="595D8674" id="Graphic 10" o:spid="_x0000_s1026" style="position:absolute;margin-left:42.6pt;margin-top:63.5pt;width:171.55pt;height:.6pt;z-index:-15726080;visibility:visible;mso-wrap-style:square;mso-wrap-distance-left:0;mso-wrap-distance-top:0;mso-wrap-distance-right:0;mso-wrap-distance-bottom:0;mso-position-horizontal:absolute;mso-position-horizontal-relative:page;mso-position-vertical:absolute;mso-position-vertical-relative:text;v-text-anchor:top" coordsize="2178685,7620" o:gfxdata="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" path="m2178431,l,,,7620r2178431,l2178431,xe" fillcolor="black" stroked="f">
+              <v:shape w14:anchorId="60F77869" id="Graphic 10" o:spid="_x0000_s1026" style="position:absolute;margin-left:42.6pt;margin-top:63.5pt;width:171.55pt;height:.6pt;z-index:-15726080;visibility:visible;mso-wrap-style:square;mso-wrap-distance-left:0;mso-wrap-distance-top:0;mso-wrap-distance-right:0;mso-wrap-distance-bottom:0;mso-position-horizontal:absolute;mso-position-horizontal-relative:page;mso-position-vertical:absolute;mso-position-vertical-relative:text;v-text-anchor:top" coordsize="2178685,7620" o:gfxdata="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" path="m2178431,l,,,7620r2178431,l2178431,xe" fillcolor="black" stroked="f">
                 <v:path arrowok="t"/>
                 <w10:wrap type="topAndBottom" anchorx="page"/>
               </v:shape>
@@ -7939,7 +8005,7 @@
           </mc:Choice>
           <mc:Fallback>
             <w:pict>
-              <v:shape w14:anchorId="1E167BCE" id="Graphic 11" o:spid="_x0000_s1026" style="position:absolute;margin-left:249.15pt;margin-top:63.5pt;width:190.35pt;height:.6pt;z-index:-15725568;visibility:visible;mso-wrap-style:square;mso-wrap-distance-left:0;mso-wrap-distance-top:0;mso-wrap-distance-right:0;mso-wrap-distance-bottom:0;mso-position-horizontal:absolute;mso-position-horizontal-relative:page;mso-position-vertical:absolute;mso-position-vertical-relative:text;v-text-anchor:top" coordsize="2417445,7620" o:gfxdata="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" path="m2417318,l,,,7620r2417318,l2417318,xe" fillcolor="black" stroked="f">
+              <v:shape w14:anchorId="699729E6" id="Graphic 11" o:spid="_x0000_s1026" style="position:absolute;margin-left:249.15pt;margin-top:63.5pt;width:190.35pt;height:.6pt;z-index:-15725568;visibility:visible;mso-wrap-style:square;mso-wrap-distance-left:0;mso-wrap-distance-top:0;mso-wrap-distance-right:0;mso-wrap-distance-bottom:0;mso-position-horizontal:absolute;mso-position-horizontal-relative:page;mso-position-vertical:absolute;mso-position-vertical-relative:text;v-text-anchor:top" coordsize="2417445,7620" o:gfxdata="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" path="m2417318,l,,,7620r2417318,l2417318,xe" fillcolor="black" stroked="f">
                 <v:path arrowok="t"/>
                 <w10:wrap type="topAndBottom" anchorx="page"/>
               </v:shape>
@@ -8025,7 +8091,7 @@
           </mc:Choice>
           <mc:Fallback>
             <w:pict>
-              <v:shape w14:anchorId="4AA4B01C" id="Graphic 12" o:spid="_x0000_s1026" style="position:absolute;margin-left:483pt;margin-top:63.5pt;width:76.95pt;height:.6pt;z-index:-15725056;visibility:visible;mso-wrap-style:square;mso-wrap-distance-left:0;mso-wrap-distance-top:0;mso-wrap-distance-right:0;mso-wrap-distance-bottom:0;mso-position-horizontal:absolute;mso-position-horizontal-relative:page;mso-position-vertical:absolute;mso-position-vertical-relative:text;v-text-anchor:top" coordsize="977265,7620" o:gfxdata="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" path="m976883,l,,,7620r976883,l976883,xe" fillcolor="black" stroked="f">
+              <v:shape w14:anchorId="769D8C39" id="Graphic 12" o:spid="_x0000_s1026" style="position:absolute;margin-left:483pt;margin-top:63.5pt;width:76.95pt;height:.6pt;z-index:-15725056;visibility:visible;mso-wrap-style:square;mso-wrap-distance-left:0;mso-wrap-distance-top:0;mso-wrap-distance-right:0;mso-wrap-distance-bottom:0;mso-position-horizontal:absolute;mso-position-horizontal-relative:page;mso-position-vertical:absolute;mso-position-vertical-relative:text;v-text-anchor:top" coordsize="977265,7620" o:gfxdata="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" path="m976883,l,,,7620r976883,l976883,xe" fillcolor="black" stroked="f">
                 <v:path arrowok="t"/>
                 <w10:wrap type="topAndBottom" anchorx="page"/>
               </v:shape>
@@ -8575,7 +8641,10 @@
         <w:ind w:left="132" w:right="445"/>
       </w:pPr>
       <w:r>
-        <w:t xml:space="preserve">I, </w:t>
+        <w:t>I,</w:t>
+      </w:r>
+      <w:r>
+        <w:t xml:space="preserve"> </w:t>
       </w:r>
       <w:r>
         <w:rPr>
@@ -8583,23 +8652,7 @@
           <w:bCs/>
           <w:u w:val="single"/>
         </w:rPr>
-        <w:t>[CLIENT</w:t>
-      </w:r>
-      <w:r>
-        <w:rPr>
-          <w:b/>
-          <w:bCs/>
-          <w:u w:val="single"/>
-        </w:rPr>
-        <w:t>1</w:t>
-      </w:r>
-      <w:r>
-        <w:rPr>
-          <w:b/>
-          <w:bCs/>
-          <w:u w:val="single"/>
-        </w:rPr>
-        <w:t>]</w:t>
+        <w:t>[CLIENT1]</w:t>
       </w:r>
       <w:r>
         <w:rPr>
@@ -9186,7 +9239,7 @@
           </mc:Choice>
           <mc:Fallback>
             <w:pict>
-              <v:shape w14:anchorId="6F930842" id="Graphic 15" o:spid="_x0000_s1026" style="position:absolute;margin-left:42.6pt;margin-top:4.15pt;width:518.75pt;height:.6pt;z-index:-15724544;visibility:visible;mso-wrap-style:square;mso-wrap-distance-left:0;mso-wrap-distance-top:0;mso-wrap-distance-right:0;mso-wrap-distance-bottom:0;mso-position-horizontal:absolute;mso-position-horizontal-relative:page;mso-position-vertical:absolute;mso-position-vertical-relative:text;v-text-anchor:top" coordsize="6588125,7620" o:gfxdata="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" path="m6587998,l,,,7619r6587998,l6587998,xe" fillcolor="black" stroked="f">
+              <v:shape w14:anchorId="6EA1C0E4" id="Graphic 15" o:spid="_x0000_s1026" style="position:absolute;margin-left:42.6pt;margin-top:4.15pt;width:518.75pt;height:.6pt;z-index:-15724544;visibility:visible;mso-wrap-style:square;mso-wrap-distance-left:0;mso-wrap-distance-top:0;mso-wrap-distance-right:0;mso-wrap-distance-bottom:0;mso-position-horizontal:absolute;mso-position-horizontal-relative:page;mso-position-vertical:absolute;mso-position-vertical-relative:text;v-text-anchor:top" coordsize="6588125,7620" o:gfxdata="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" path="m6587998,l,,,7619r6587998,l6587998,xe" fillcolor="black" stroked="f">
                 <v:path arrowok="t"/>
                 <w10:wrap type="topAndBottom" anchorx="page"/>
               </v:shape>
@@ -9272,7 +9325,7 @@
           </mc:Choice>
           <mc:Fallback>
             <w:pict>
-              <v:shape w14:anchorId="5F00E769" id="Graphic 16" o:spid="_x0000_s1026" style="position:absolute;margin-left:42.6pt;margin-top:23.95pt;width:518.75pt;height:.6pt;z-index:-15724032;visibility:visible;mso-wrap-style:square;mso-wrap-distance-left:0;mso-wrap-distance-top:0;mso-wrap-distance-right:0;mso-wrap-distance-bottom:0;mso-position-horizontal:absolute;mso-position-horizontal-relative:page;mso-position-vertical:absolute;mso-position-vertical-relative:text;v-text-anchor:top" coordsize="6588125,7620" o:gfxdata="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" path="m6587998,l,,,7620r6587998,l6587998,xe" fillcolor="black" stroked="f">
+              <v:shape w14:anchorId="309261F8" id="Graphic 16" o:spid="_x0000_s1026" style="position:absolute;margin-left:42.6pt;margin-top:23.95pt;width:518.75pt;height:.6pt;z-index:-15724032;visibility:visible;mso-wrap-style:square;mso-wrap-distance-left:0;mso-wrap-distance-top:0;mso-wrap-distance-right:0;mso-wrap-distance-bottom:0;mso-position-horizontal:absolute;mso-position-horizontal-relative:page;mso-position-vertical:absolute;mso-position-vertical-relative:text;v-text-anchor:top" coordsize="6588125,7620" o:gfxdata="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" path="m6587998,l,,,7620r6587998,l6587998,xe" fillcolor="black" stroked="f">
                 <v:path arrowok="t"/>
                 <w10:wrap type="topAndBottom" anchorx="page"/>
               </v:shape>
@@ -9358,7 +9411,7 @@
           </mc:Choice>
           <mc:Fallback>
             <w:pict>
-              <v:shape w14:anchorId="77BE0290" id="Graphic 17" o:spid="_x0000_s1026" style="position:absolute;margin-left:42.6pt;margin-top:50pt;width:170.25pt;height:.6pt;z-index:-15723520;visibility:visible;mso-wrap-style:square;mso-wrap-distance-left:0;mso-wrap-distance-top:0;mso-wrap-distance-right:0;mso-wrap-distance-bottom:0;mso-position-horizontal:absolute;mso-position-horizontal-relative:page;mso-position-vertical:absolute;mso-position-vertical-relative:text;v-text-anchor:top" coordsize="2162175,7620" o:gfxdata="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" path="m2161667,l,,,7620r2161667,l2161667,xe" fillcolor="black" stroked="f">
+              <v:shape w14:anchorId="177D91F8" id="Graphic 17" o:spid="_x0000_s1026" style="position:absolute;margin-left:42.6pt;margin-top:50pt;width:170.25pt;height:.6pt;z-index:-15723520;visibility:visible;mso-wrap-style:square;mso-wrap-distance-left:0;mso-wrap-distance-top:0;mso-wrap-distance-right:0;mso-wrap-distance-bottom:0;mso-position-horizontal:absolute;mso-position-horizontal-relative:page;mso-position-vertical:absolute;mso-position-vertical-relative:text;v-text-anchor:top" coordsize="2162175,7620" o:gfxdata="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" path="m2161667,l,,,7620r2161667,l2161667,xe" fillcolor="black" stroked="f">
                 <v:path arrowok="t"/>
                 <w10:wrap type="topAndBottom" anchorx="page"/>
               </v:shape>
@@ -9444,7 +9497,7 @@
           </mc:Choice>
           <mc:Fallback>
             <w:pict>
-              <v:shape w14:anchorId="12300A4F" id="Graphic 18" o:spid="_x0000_s1026" style="position:absolute;margin-left:248.2pt;margin-top:50pt;width:191.3pt;height:.6pt;z-index:-15723008;visibility:visible;mso-wrap-style:square;mso-wrap-distance-left:0;mso-wrap-distance-top:0;mso-wrap-distance-right:0;mso-wrap-distance-bottom:0;mso-position-horizontal:absolute;mso-position-horizontal-relative:page;mso-position-vertical:absolute;mso-position-vertical-relative:text;v-text-anchor:top" coordsize="2429510,7620" o:gfxdata="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" path="m2429510,l,,,7620r2429510,l2429510,xe" fillcolor="black" stroked="f">
+              <v:shape w14:anchorId="671F4A82" id="Graphic 18" o:spid="_x0000_s1026" style="position:absolute;margin-left:248.2pt;margin-top:50pt;width:191.3pt;height:.6pt;z-index:-15723008;visibility:visible;mso-wrap-style:square;mso-wrap-distance-left:0;mso-wrap-distance-top:0;mso-wrap-distance-right:0;mso-wrap-distance-bottom:0;mso-position-horizontal:absolute;mso-position-horizontal-relative:page;mso-position-vertical:absolute;mso-position-vertical-relative:text;v-text-anchor:top" coordsize="2429510,7620" o:gfxdata="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" path="m2429510,l,,,7620r2429510,l2429510,xe" fillcolor="black" stroked="f">
                 <v:path arrowok="t"/>
                 <w10:wrap type="topAndBottom" anchorx="page"/>
               </v:shape>
@@ -9530,7 +9583,7 @@
           </mc:Choice>
           <mc:Fallback>
             <w:pict>
-              <v:shape w14:anchorId="47C2D3E3" id="Graphic 19" o:spid="_x0000_s1026" style="position:absolute;margin-left:482.15pt;margin-top:50pt;width:79.2pt;height:.6pt;z-index:-15722496;visibility:visible;mso-wrap-style:square;mso-wrap-distance-left:0;mso-wrap-distance-top:0;mso-wrap-distance-right:0;mso-wrap-distance-bottom:0;mso-position-horizontal:absolute;mso-position-horizontal-relative:page;mso-position-vertical:absolute;mso-position-vertical-relative:text;v-text-anchor:top" coordsize="1005840,7620" o:gfxdata="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" path="m1005840,l,,,7620r1005840,l1005840,xe" fillcolor="black" stroked="f">
+              <v:shape w14:anchorId="6FFDBF9D" id="Graphic 19" o:spid="_x0000_s1026" style="position:absolute;margin-left:482.15pt;margin-top:50pt;width:79.2pt;height:.6pt;z-index:-15722496;visibility:visible;mso-wrap-style:square;mso-wrap-distance-left:0;mso-wrap-distance-top:0;mso-wrap-distance-right:0;mso-wrap-distance-bottom:0;mso-position-horizontal:absolute;mso-position-horizontal-relative:page;mso-position-vertical:absolute;mso-position-vertical-relative:text;v-text-anchor:top" coordsize="1005840,7620" o:gfxdata="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" path="m1005840,l,,,7620r1005840,l1005840,xe" fillcolor="black" stroked="f">
                 <v:path arrowok="t"/>
                 <w10:wrap type="topAndBottom" anchorx="page"/>
               </v:shape>
@@ -9598,6 +9651,7 @@
         </w:rPr>
         <w:t xml:space="preserve"> </w:t>
       </w:r>
+      <w:proofErr w:type="gramStart"/>
       <w:r>
         <w:rPr>
           <w:spacing w:val="-2"/>
@@ -9605,6 +9659,7 @@
         </w:rPr>
         <w:t>witness</w:t>
       </w:r>
+      <w:proofErr w:type="gramEnd"/>
       <w:r>
         <w:rPr>
           <w:position w:val="1"/>

</xml_diff>